<commit_message>
Replaced all instances of "entry" w/ "argument"
</commit_message>
<xml_diff>
--- a/Documentation/Project Design Document.docx
+++ b/Documentation/Project Design Document.docx
@@ -143,8 +143,6 @@
       <w:r>
         <w:t xml:space="preserve"> TM should be clearly labeled as the source of your work as long as any part of this work remains intact in part or in whole.</w:t>
       </w:r>
-      <w:bookmarkStart w:id="0" w:name="_GoBack"/>
-      <w:bookmarkEnd w:id="0"/>
     </w:p>
     <w:p>
       <w:pPr>
@@ -250,13 +248,13 @@
       <w:r>
         <w:t xml:space="preserve">Sponsor image </w:t>
       </w:r>
-      <w:commentRangeStart w:id="1"/>
+      <w:commentRangeStart w:id="0"/>
       <w:r>
         <w:t>rotator</w:t>
       </w:r>
-      <w:commentRangeEnd w:id="1"/>
-      <w:r>
-        <w:commentReference w:id="1"/>
+      <w:commentRangeEnd w:id="0"/>
+      <w:r>
+        <w:commentReference w:id="0"/>
       </w:r>
       <w:r>
         <w:t xml:space="preserve"> </w:t>
@@ -582,35 +580,53 @@
         <w:contextualSpacing/>
       </w:pPr>
       <w:r>
-        <w:t>Infinite scrolling through entry summaries</w:t>
-      </w:r>
-    </w:p>
-    <w:p>
-      <w:pPr>
-        <w:widowControl w:val="0"/>
-        <w:numPr>
-          <w:ilvl w:val="1"/>
-          <w:numId w:val="1"/>
-        </w:numPr>
-        <w:ind w:hanging="359"/>
-        <w:contextualSpacing/>
-      </w:pPr>
-      <w:r>
-        <w:t>Displaying of different kinds of entry summaries</w:t>
-      </w:r>
-    </w:p>
-    <w:p>
-      <w:pPr>
-        <w:widowControl w:val="0"/>
-        <w:numPr>
-          <w:ilvl w:val="1"/>
-          <w:numId w:val="1"/>
-        </w:numPr>
-        <w:ind w:hanging="359"/>
-        <w:contextualSpacing/>
-      </w:pPr>
-      <w:r>
-        <w:t>Ordering sibling entry summary by merit</w:t>
+        <w:t xml:space="preserve">Infinite scrolling through </w:t>
+      </w:r>
+      <w:r>
+        <w:t>argument</w:t>
+      </w:r>
+      <w:r>
+        <w:t xml:space="preserve"> summaries</w:t>
+      </w:r>
+    </w:p>
+    <w:p>
+      <w:pPr>
+        <w:widowControl w:val="0"/>
+        <w:numPr>
+          <w:ilvl w:val="1"/>
+          <w:numId w:val="1"/>
+        </w:numPr>
+        <w:ind w:hanging="359"/>
+        <w:contextualSpacing/>
+      </w:pPr>
+      <w:r>
+        <w:t xml:space="preserve">Displaying of different kinds of </w:t>
+      </w:r>
+      <w:r>
+        <w:t>argument</w:t>
+      </w:r>
+      <w:r>
+        <w:t xml:space="preserve"> summaries</w:t>
+      </w:r>
+    </w:p>
+    <w:p>
+      <w:pPr>
+        <w:widowControl w:val="0"/>
+        <w:numPr>
+          <w:ilvl w:val="1"/>
+          <w:numId w:val="1"/>
+        </w:numPr>
+        <w:ind w:hanging="359"/>
+        <w:contextualSpacing/>
+      </w:pPr>
+      <w:r>
+        <w:t xml:space="preserve">Ordering sibling </w:t>
+      </w:r>
+      <w:r>
+        <w:t>argument</w:t>
+      </w:r>
+      <w:r>
+        <w:t xml:space="preserve"> summary by merit</w:t>
       </w:r>
     </w:p>
     <w:p>
@@ -652,21 +668,30 @@
         <w:contextualSpacing/>
       </w:pPr>
       <w:r>
-        <w:t>View Entry</w:t>
-      </w:r>
-    </w:p>
-    <w:p>
-      <w:pPr>
-        <w:widowControl w:val="0"/>
-        <w:numPr>
-          <w:ilvl w:val="2"/>
-          <w:numId w:val="1"/>
-        </w:numPr>
-        <w:ind w:hanging="359"/>
-        <w:contextualSpacing/>
-      </w:pPr>
-      <w:r>
-        <w:t>Links to the “Detailed Entry” page</w:t>
+        <w:t xml:space="preserve">View </w:t>
+      </w:r>
+      <w:r>
+        <w:t>Argument</w:t>
+      </w:r>
+    </w:p>
+    <w:p>
+      <w:pPr>
+        <w:widowControl w:val="0"/>
+        <w:numPr>
+          <w:ilvl w:val="2"/>
+          <w:numId w:val="1"/>
+        </w:numPr>
+        <w:ind w:hanging="359"/>
+        <w:contextualSpacing/>
+      </w:pPr>
+      <w:r>
+        <w:t xml:space="preserve">Links to the “Detailed </w:t>
+      </w:r>
+      <w:r>
+        <w:t>Argument</w:t>
+      </w:r>
+      <w:r>
+        <w:t>” page</w:t>
       </w:r>
     </w:p>
     <w:p>
@@ -694,91 +719,127 @@
         <w:contextualSpacing/>
       </w:pPr>
       <w:r>
-        <w:t>Detailed Entry</w:t>
-      </w:r>
-    </w:p>
-    <w:p>
-      <w:pPr>
-        <w:widowControl w:val="0"/>
-        <w:numPr>
-          <w:ilvl w:val="1"/>
-          <w:numId w:val="1"/>
-        </w:numPr>
-        <w:ind w:hanging="359"/>
-        <w:contextualSpacing/>
-      </w:pPr>
-      <w:r>
-        <w:t>Displays full info for that entry</w:t>
-      </w:r>
-    </w:p>
-    <w:p>
-      <w:pPr>
-        <w:widowControl w:val="0"/>
-        <w:numPr>
-          <w:ilvl w:val="1"/>
-          <w:numId w:val="1"/>
-        </w:numPr>
-        <w:ind w:hanging="359"/>
-        <w:contextualSpacing/>
-      </w:pPr>
-      <w:r>
-        <w:t>Below, shows all child entry summaries</w:t>
-      </w:r>
-    </w:p>
-    <w:p>
-      <w:pPr>
-        <w:widowControl w:val="0"/>
-        <w:numPr>
-          <w:ilvl w:val="2"/>
-          <w:numId w:val="1"/>
-        </w:numPr>
-        <w:ind w:hanging="359"/>
-        <w:contextualSpacing/>
-      </w:pPr>
-      <w:r>
-        <w:t>Each has “View Entry” Button</w:t>
-      </w:r>
-    </w:p>
-    <w:p>
-      <w:pPr>
-        <w:widowControl w:val="0"/>
-        <w:numPr>
-          <w:ilvl w:val="1"/>
-          <w:numId w:val="1"/>
-        </w:numPr>
-        <w:ind w:hanging="359"/>
-        <w:contextualSpacing/>
-      </w:pPr>
-      <w:r>
-        <w:t>Add entry</w:t>
-      </w:r>
-    </w:p>
-    <w:p>
-      <w:pPr>
-        <w:widowControl w:val="0"/>
-        <w:numPr>
-          <w:ilvl w:val="2"/>
-          <w:numId w:val="1"/>
-        </w:numPr>
-        <w:ind w:hanging="359"/>
-        <w:contextualSpacing/>
-      </w:pPr>
-      <w:r>
-        <w:t>Button that links to “Add entry” page</w:t>
-      </w:r>
-    </w:p>
-    <w:p>
-      <w:pPr>
-        <w:widowControl w:val="0"/>
-        <w:numPr>
-          <w:ilvl w:val="2"/>
-          <w:numId w:val="1"/>
-        </w:numPr>
-        <w:ind w:hanging="359"/>
-        <w:contextualSpacing/>
-      </w:pPr>
-      <w:r>
-        <w:t>This new entry is a child of this entry</w:t>
+        <w:t xml:space="preserve">Detailed </w:t>
+      </w:r>
+      <w:r>
+        <w:t>Argument</w:t>
+      </w:r>
+    </w:p>
+    <w:p>
+      <w:pPr>
+        <w:widowControl w:val="0"/>
+        <w:numPr>
+          <w:ilvl w:val="1"/>
+          <w:numId w:val="1"/>
+        </w:numPr>
+        <w:ind w:hanging="359"/>
+        <w:contextualSpacing/>
+      </w:pPr>
+      <w:r>
+        <w:t xml:space="preserve">Displays full info for that </w:t>
+      </w:r>
+      <w:r>
+        <w:t>argument</w:t>
+      </w:r>
+    </w:p>
+    <w:p>
+      <w:pPr>
+        <w:widowControl w:val="0"/>
+        <w:numPr>
+          <w:ilvl w:val="1"/>
+          <w:numId w:val="1"/>
+        </w:numPr>
+        <w:ind w:hanging="359"/>
+        <w:contextualSpacing/>
+      </w:pPr>
+      <w:r>
+        <w:t xml:space="preserve">Below, shows all child </w:t>
+      </w:r>
+      <w:r>
+        <w:t>argument</w:t>
+      </w:r>
+      <w:r>
+        <w:t xml:space="preserve"> summaries</w:t>
+      </w:r>
+    </w:p>
+    <w:p>
+      <w:pPr>
+        <w:widowControl w:val="0"/>
+        <w:numPr>
+          <w:ilvl w:val="2"/>
+          <w:numId w:val="1"/>
+        </w:numPr>
+        <w:ind w:hanging="359"/>
+        <w:contextualSpacing/>
+      </w:pPr>
+      <w:r>
+        <w:t xml:space="preserve">Each has “View </w:t>
+      </w:r>
+      <w:r>
+        <w:t>Argument</w:t>
+      </w:r>
+      <w:r>
+        <w:t>” Button</w:t>
+      </w:r>
+    </w:p>
+    <w:p>
+      <w:pPr>
+        <w:widowControl w:val="0"/>
+        <w:numPr>
+          <w:ilvl w:val="1"/>
+          <w:numId w:val="1"/>
+        </w:numPr>
+        <w:ind w:hanging="359"/>
+        <w:contextualSpacing/>
+      </w:pPr>
+      <w:r>
+        <w:t xml:space="preserve">Add </w:t>
+      </w:r>
+      <w:r>
+        <w:t>argument</w:t>
+      </w:r>
+    </w:p>
+    <w:p>
+      <w:pPr>
+        <w:widowControl w:val="0"/>
+        <w:numPr>
+          <w:ilvl w:val="2"/>
+          <w:numId w:val="1"/>
+        </w:numPr>
+        <w:ind w:hanging="359"/>
+        <w:contextualSpacing/>
+      </w:pPr>
+      <w:r>
+        <w:t xml:space="preserve">Button that links to “Add </w:t>
+      </w:r>
+      <w:r>
+        <w:t>argument</w:t>
+      </w:r>
+      <w:r>
+        <w:t>” page</w:t>
+      </w:r>
+    </w:p>
+    <w:p>
+      <w:pPr>
+        <w:widowControl w:val="0"/>
+        <w:numPr>
+          <w:ilvl w:val="2"/>
+          <w:numId w:val="1"/>
+        </w:numPr>
+        <w:ind w:hanging="359"/>
+        <w:contextualSpacing/>
+      </w:pPr>
+      <w:r>
+        <w:t xml:space="preserve">This new </w:t>
+      </w:r>
+      <w:r>
+        <w:t>argument</w:t>
+      </w:r>
+      <w:r>
+        <w:t xml:space="preserve"> is a child of this </w:t>
+      </w:r>
+      <w:r>
+        <w:t>argument</w:t>
       </w:r>
     </w:p>
     <w:p>
@@ -792,21 +853,30 @@
         <w:contextualSpacing/>
       </w:pPr>
       <w:r>
-        <w:t>Add entry</w:t>
-      </w:r>
-    </w:p>
-    <w:p>
-      <w:pPr>
-        <w:widowControl w:val="0"/>
-        <w:numPr>
-          <w:ilvl w:val="1"/>
-          <w:numId w:val="1"/>
-        </w:numPr>
-        <w:ind w:hanging="359"/>
-        <w:contextualSpacing/>
-      </w:pPr>
-      <w:r>
-        <w:t>Parent entry summary</w:t>
+        <w:t xml:space="preserve">Add </w:t>
+      </w:r>
+      <w:r>
+        <w:t>argument</w:t>
+      </w:r>
+    </w:p>
+    <w:p>
+      <w:pPr>
+        <w:widowControl w:val="0"/>
+        <w:numPr>
+          <w:ilvl w:val="1"/>
+          <w:numId w:val="1"/>
+        </w:numPr>
+        <w:ind w:hanging="359"/>
+        <w:contextualSpacing/>
+      </w:pPr>
+      <w:r>
+        <w:t xml:space="preserve">Parent </w:t>
+      </w:r>
+      <w:r>
+        <w:t>argument</w:t>
+      </w:r>
+      <w:r>
+        <w:t xml:space="preserve"> summary</w:t>
       </w:r>
     </w:p>
     <w:p>
@@ -834,7 +904,13 @@
         <w:contextualSpacing/>
       </w:pPr>
       <w:r>
-        <w:t>Pop-up with sibling entry summaries</w:t>
+        <w:t xml:space="preserve">Pop-up with sibling </w:t>
+      </w:r>
+      <w:r>
+        <w:t>argument</w:t>
+      </w:r>
+      <w:r>
+        <w:t xml:space="preserve"> summaries</w:t>
       </w:r>
     </w:p>
     <w:p>
@@ -890,7 +966,10 @@
         <w:contextualSpacing/>
       </w:pPr>
       <w:r>
-        <w:t>Related entries as user inputs data</w:t>
+        <w:t>Related arguments</w:t>
+      </w:r>
+      <w:r>
+        <w:t xml:space="preserve"> as user inputs data</w:t>
       </w:r>
     </w:p>
     <w:p>
@@ -920,6 +999,8 @@
       <w:r>
         <w:t>Branching model</w:t>
       </w:r>
+      <w:bookmarkStart w:id="1" w:name="_GoBack"/>
+      <w:bookmarkEnd w:id="1"/>
     </w:p>
     <w:p>
       <w:pPr>
@@ -946,7 +1027,7 @@
 
 <file path=word/comments.xml><?xml version="1.0" encoding="utf-8"?>
 <w:comments xmlns:wpc="http://schemas.microsoft.com/office/word/2010/wordprocessingCanvas" xmlns:mc="http://schemas.openxmlformats.org/markup-compatibility/2006" xmlns:o="urn:schemas-microsoft-com:office:office" xmlns:r="http://schemas.openxmlformats.org/officeDocument/2006/relationships" xmlns:m="http://schemas.openxmlformats.org/officeDocument/2006/math" xmlns:v="urn:schemas-microsoft-com:vml" xmlns:wp14="http://schemas.microsoft.com/office/word/2010/wordprocessingDrawing" xmlns:wp="http://schemas.openxmlformats.org/drawingml/2006/wordprocessingDrawing" xmlns:w10="urn:schemas-microsoft-com:office:word" xmlns:w="http://schemas.openxmlformats.org/wordprocessingml/2006/main" xmlns:w14="http://schemas.microsoft.com/office/word/2010/wordml" xmlns:w15="http://schemas.microsoft.com/office/word/2012/wordml" xmlns:wpg="http://schemas.microsoft.com/office/word/2010/wordprocessingGroup" xmlns:wpi="http://schemas.microsoft.com/office/word/2010/wordprocessingInk" xmlns:wne="http://schemas.microsoft.com/office/word/2006/wordml" xmlns:wps="http://schemas.microsoft.com/office/word/2010/wordprocessingShape" mc:Ignorable="w14 w15 wp14">
-  <w:comment w:id="1" w:author="Zach Hebert" w:date="2014-03-01T11:43:00Z" w:initials="">
+  <w:comment w:id="0" w:author="Zach Hebert" w:date="2014-03-01T11:43:00Z" w:initials="">
     <w:p>
       <w:pPr>
         <w:widowControl w:val="0"/>

</xml_diff>